<commit_message>
add new comment for description title
</commit_message>
<xml_diff>
--- a/report.docx
+++ b/report.docx
@@ -270,6 +270,7 @@
           <w:szCs w:val="48"/>
         </w:rPr>
       </w:pPr>
+      <w:commentRangeStart w:id="1"/>
       <w:r>
         <w:rPr>
           <w:b/>
@@ -286,6 +287,13 @@
         </w:rPr>
         <w:t>ITLE</w:t>
       </w:r>
+      <w:commentRangeEnd w:id="1"/>
+      <w:r>
+        <w:rPr>
+          <w:rStyle w:val="CommentReference"/>
+        </w:rPr>
+        <w:commentReference w:id="1"/>
+      </w:r>
     </w:p>
     <w:p>
       <w:pPr>
@@ -307,8 +315,8 @@
           <w:szCs w:val="44"/>
         </w:rPr>
       </w:pPr>
-      <w:commentRangeStart w:id="1"/>
       <w:commentRangeStart w:id="2"/>
+      <w:commentRangeStart w:id="3"/>
       <w:r>
         <w:rPr>
           <w:b/>
@@ -317,19 +325,19 @@
         </w:rPr>
         <w:t>MIDTERM REPORT</w:t>
       </w:r>
-      <w:commentRangeEnd w:id="1"/>
+      <w:commentRangeEnd w:id="2"/>
       <w:r>
         <w:rPr>
           <w:rStyle w:val="CommentReference"/>
         </w:rPr>
-        <w:commentReference w:id="1"/>
-      </w:r>
-      <w:commentRangeEnd w:id="2"/>
+        <w:commentReference w:id="2"/>
+      </w:r>
+      <w:commentRangeEnd w:id="3"/>
       <w:r>
         <w:rPr>
           <w:rStyle w:val="CommentReference"/>
         </w:rPr>
-        <w:commentReference w:id="2"/>
+        <w:commentReference w:id="3"/>
       </w:r>
     </w:p>
     <w:p>
@@ -349,16 +357,27 @@
           <w:sz w:val="44"/>
           <w:szCs w:val="44"/>
         </w:rPr>
-        <w:t>NHẬP MÔN</w:t>
-      </w:r>
-      <w:r>
+        <w:t>INTRODUCTION TO</w:t>
+      </w:r>
+    </w:p>
+    <w:p>
+      <w:pPr>
+        <w:spacing w:line="276" w:lineRule="auto"/>
+        <w:ind w:left="446" w:right="461"/>
+        <w:jc w:val="center"/>
         <w:rPr>
           <w:b/>
           <w:sz w:val="44"/>
           <w:szCs w:val="44"/>
         </w:rPr>
-        <w:br/>
-        <w:t>XỬ LÝ NGÔN NGỮ TỰ NHIÊN</w:t>
+      </w:pPr>
+      <w:r>
+        <w:rPr>
+          <w:b/>
+          <w:sz w:val="44"/>
+          <w:szCs w:val="44"/>
+        </w:rPr>
+        <w:t>MACHINE LEARNING</w:t>
       </w:r>
     </w:p>
     <w:p>
@@ -475,21 +494,13 @@
         </w:rPr>
         <w:t>YEAR</w:t>
       </w:r>
+      <w:bookmarkEnd w:id="0"/>
       <w:r>
         <w:rPr>
           <w:b/>
           <w:sz w:val="28"/>
-          <w:lang w:val="vi-VN"/>
-        </w:rPr>
-        <w:t xml:space="preserve"> </w:t>
-      </w:r>
-      <w:bookmarkEnd w:id="0"/>
-      <w:r>
-        <w:rPr>
-          <w:b/>
-          <w:sz w:val="28"/>
-        </w:rPr>
-        <w:t>…</w:t>
+        </w:rPr>
+        <w:t xml:space="preserve"> 2023</w:t>
       </w:r>
       <w:r>
         <w:rPr>
@@ -759,7 +770,7 @@
           <w:szCs w:val="44"/>
         </w:rPr>
       </w:pPr>
-      <w:commentRangeStart w:id="3"/>
+      <w:commentRangeStart w:id="4"/>
       <w:r>
         <w:rPr>
           <w:b/>
@@ -776,12 +787,12 @@
         </w:rPr>
         <w:t>ITLE</w:t>
       </w:r>
-      <w:commentRangeEnd w:id="3"/>
+      <w:commentRangeEnd w:id="4"/>
       <w:r>
         <w:rPr>
           <w:rStyle w:val="CommentReference"/>
         </w:rPr>
-        <w:commentReference w:id="3"/>
+        <w:commentReference w:id="4"/>
       </w:r>
     </w:p>
     <w:p>
@@ -833,16 +844,7 @@
           <w:sz w:val="44"/>
           <w:szCs w:val="44"/>
         </w:rPr>
-        <w:t>NHẬP MÔN</w:t>
-      </w:r>
-      <w:r>
-        <w:rPr>
-          <w:b/>
-          <w:sz w:val="44"/>
-          <w:szCs w:val="44"/>
-        </w:rPr>
-        <w:br/>
-        <w:t>XỬ LÝ NGÔN NGỮ TỰ NHIÊN</w:t>
+        <w:t>INTRODUCTION TO MACHINE LEARNING</w:t>
       </w:r>
     </w:p>
     <w:p>
@@ -909,6 +911,15 @@
           <w:lang w:val="vi-VN"/>
         </w:rPr>
       </w:pPr>
+      <w:r>
+        <w:rPr>
+          <w:b/>
+          <w:sz w:val="28"/>
+          <w:szCs w:val="28"/>
+          <w:lang w:val="en-US"/>
+        </w:rPr>
+        <w:t xml:space="preserve">Assoc. </w:t>
+      </w:r>
       <w:r>
         <w:rPr>
           <w:b/>
@@ -1014,7 +1025,7 @@
           <w:b/>
           <w:sz w:val="28"/>
         </w:rPr>
-        <w:t>…</w:t>
+        <w:t xml:space="preserve"> 2023</w:t>
       </w:r>
     </w:p>
     <w:p>
@@ -3437,7 +3448,7 @@
           <w:lang w:val="en-US"/>
         </w:rPr>
       </w:pPr>
-      <w:bookmarkStart w:id="4" w:name="_Toc143981663"/>
+      <w:bookmarkStart w:id="5" w:name="_Toc143981663"/>
       <w:r>
         <w:rPr>
           <w:lang w:val="en-US"/>
@@ -3445,7 +3456,7 @@
         <w:lastRenderedPageBreak/>
         <w:t>LIST OF FIGURES</w:t>
       </w:r>
-      <w:bookmarkEnd w:id="4"/>
+      <w:bookmarkEnd w:id="5"/>
     </w:p>
     <w:p>
       <w:pPr>
@@ -3580,7 +3591,7 @@
           <w:lang w:val="en-US"/>
         </w:rPr>
       </w:pPr>
-      <w:bookmarkStart w:id="5" w:name="_Toc143981664"/>
+      <w:bookmarkStart w:id="6" w:name="_Toc143981664"/>
       <w:r>
         <w:rPr>
           <w:lang w:val="en-US"/>
@@ -3588,7 +3599,7 @@
         <w:lastRenderedPageBreak/>
         <w:t>LIST OF TABLES</w:t>
       </w:r>
-      <w:bookmarkEnd w:id="5"/>
+      <w:bookmarkEnd w:id="6"/>
     </w:p>
     <w:p>
       <w:pPr>
@@ -3724,7 +3735,7 @@
           <w:lang w:val="en-US"/>
         </w:rPr>
       </w:pPr>
-      <w:bookmarkStart w:id="6" w:name="_Toc143981665"/>
+      <w:bookmarkStart w:id="7" w:name="_Toc143981665"/>
       <w:r>
         <w:lastRenderedPageBreak/>
         <w:t>A</w:t>
@@ -3741,7 +3752,7 @@
         </w:rPr>
         <w:t>REVIATIONS</w:t>
       </w:r>
-      <w:bookmarkEnd w:id="6"/>
+      <w:bookmarkEnd w:id="7"/>
     </w:p>
     <w:p>
       <w:pPr>
@@ -4036,7 +4047,7 @@
       <w:pPr>
         <w:pStyle w:val="Heading1"/>
       </w:pPr>
-      <w:bookmarkStart w:id="7" w:name="_Toc143981666"/>
+      <w:bookmarkStart w:id="8" w:name="_Toc143981666"/>
       <w:r>
         <w:rPr>
           <w:lang w:val="en-US"/>
@@ -4044,7 +4055,7 @@
         <w:lastRenderedPageBreak/>
         <w:t>NAME OF CHAPTER 1</w:t>
       </w:r>
-      <w:bookmarkEnd w:id="7"/>
+      <w:bookmarkEnd w:id="8"/>
     </w:p>
     <w:p>
       <w:pPr>
@@ -4053,26 +4064,21 @@
       <w:r>
         <w:t xml:space="preserve"> </w:t>
       </w:r>
-      <w:bookmarkStart w:id="8" w:name="_Toc143981667"/>
+      <w:bookmarkStart w:id="9" w:name="_Toc143981667"/>
       <w:r>
         <w:rPr>
           <w:lang w:val="en-US"/>
         </w:rPr>
         <w:t>Section 1 of chap 1</w:t>
       </w:r>
-      <w:bookmarkEnd w:id="8"/>
+      <w:bookmarkEnd w:id="9"/>
     </w:p>
     <w:p>
       <w:pPr>
         <w:pStyle w:val="Content"/>
       </w:pPr>
-      <w:proofErr w:type="spellStart"/>
-      <w:r>
-        <w:t>Một</w:t>
-      </w:r>
-      <w:proofErr w:type="spellEnd"/>
-      <w:r>
-        <w:t xml:space="preserve"> </w:t>
+      <w:r>
+        <w:t xml:space="preserve">Một </w:t>
       </w:r>
       <w:proofErr w:type="spellStart"/>
       <w:r>
@@ -5423,14 +5429,14 @@
       <w:pPr>
         <w:pStyle w:val="Heading2"/>
       </w:pPr>
-      <w:bookmarkStart w:id="9" w:name="_Toc143981668"/>
+      <w:bookmarkStart w:id="10" w:name="_Toc143981668"/>
       <w:r>
         <w:rPr>
           <w:lang w:val="en-US"/>
         </w:rPr>
         <w:t>Section 2 of chap 1</w:t>
       </w:r>
-      <w:bookmarkEnd w:id="9"/>
+      <w:bookmarkEnd w:id="10"/>
     </w:p>
     <w:p>
       <w:pPr>
@@ -5460,7 +5466,7 @@
           <w:lang w:val="en-US"/>
         </w:rPr>
       </w:pPr>
-      <w:bookmarkStart w:id="10" w:name="_Toc143981669"/>
+      <w:bookmarkStart w:id="11" w:name="_Toc143981669"/>
       <w:r>
         <w:rPr>
           <w:lang w:val="en-US"/>
@@ -5468,40 +5474,41 @@
         <w:lastRenderedPageBreak/>
         <w:t>NAME OF CHAPTER 2</w:t>
       </w:r>
-      <w:bookmarkEnd w:id="10"/>
+      <w:bookmarkEnd w:id="11"/>
     </w:p>
     <w:p>
       <w:pPr>
         <w:pStyle w:val="Heading2"/>
       </w:pPr>
-      <w:bookmarkStart w:id="11" w:name="_Toc143981670"/>
-      <w:r>
-        <w:t>Name of section 1 chap 2</w:t>
-      </w:r>
-      <w:bookmarkEnd w:id="11"/>
+      <w:bookmarkStart w:id="12" w:name="_Toc143981670"/>
+      <w:r>
+        <w:t xml:space="preserve">Name of section </w:t>
+      </w:r>
+      <w:bookmarkEnd w:id="12"/>
+      <w:r>
+        <w:rPr>
+          <w:lang w:val="en-US"/>
+        </w:rPr>
+        <w:t>2.1</w:t>
+      </w:r>
     </w:p>
     <w:p>
       <w:pPr>
         <w:pStyle w:val="Content"/>
       </w:pPr>
       <w:r>
-        <w:t xml:space="preserve">Noi dung co </w:t>
-      </w:r>
-      <w:proofErr w:type="gramStart"/>
-      <w:r>
-        <w:t>ban</w:t>
-      </w:r>
-      <w:proofErr w:type="gramEnd"/>
+        <w:t>Example content</w:t>
+      </w:r>
     </w:p>
     <w:p>
       <w:pPr>
         <w:pStyle w:val="Heading2"/>
       </w:pPr>
-      <w:bookmarkStart w:id="12" w:name="_Toc143981671"/>
+      <w:bookmarkStart w:id="13" w:name="_Toc143981671"/>
       <w:r>
         <w:t>Recurrent Neural Network (RNN)</w:t>
       </w:r>
-      <w:bookmarkEnd w:id="12"/>
+      <w:bookmarkEnd w:id="13"/>
     </w:p>
     <w:p>
       <w:pPr>
@@ -5729,11 +5736,27 @@
         </m:sSub>
       </m:oMath>
       <w:r>
-        <w:t xml:space="preserve"> là vectơ đ</w:t>
-      </w:r>
-      <w:proofErr w:type="spellStart"/>
-      <w:r>
-        <w:t>ầu</w:t>
+        <w:t xml:space="preserve"> </w:t>
+      </w:r>
+      <w:proofErr w:type="spellStart"/>
+      <w:r>
+        <w:t>là</w:t>
+      </w:r>
+      <w:proofErr w:type="spellEnd"/>
+      <w:r>
+        <w:t xml:space="preserve"> </w:t>
+      </w:r>
+      <w:proofErr w:type="spellStart"/>
+      <w:r>
+        <w:t>vectơ</w:t>
+      </w:r>
+      <w:proofErr w:type="spellEnd"/>
+      <w:r>
+        <w:t xml:space="preserve"> </w:t>
+      </w:r>
+      <w:proofErr w:type="spellStart"/>
+      <w:r>
+        <w:t>đầu</w:t>
       </w:r>
       <w:proofErr w:type="spellEnd"/>
       <w:r>
@@ -5880,11 +5903,19 @@
         </m:r>
       </m:oMath>
       <w:r>
-        <w:t xml:space="preserve"> là m</w:t>
-      </w:r>
-      <w:proofErr w:type="spellStart"/>
-      <w:r>
-        <w:t>ột</w:t>
+        <w:t xml:space="preserve"> </w:t>
+      </w:r>
+      <w:proofErr w:type="spellStart"/>
+      <w:r>
+        <w:t>là</w:t>
+      </w:r>
+      <w:proofErr w:type="spellEnd"/>
+      <w:r>
+        <w:t xml:space="preserve"> </w:t>
+      </w:r>
+      <w:proofErr w:type="spellStart"/>
+      <w:r>
+        <w:t>một</w:t>
       </w:r>
       <w:proofErr w:type="spellEnd"/>
       <w:r>
@@ -5955,11 +5986,19 @@
         </m:r>
       </m:oMath>
       <w:r>
-        <w:t xml:space="preserve"> là ma tr</w:t>
-      </w:r>
-      <w:proofErr w:type="spellStart"/>
-      <w:r>
-        <w:t>ận</w:t>
+        <w:t xml:space="preserve"> </w:t>
+      </w:r>
+      <w:proofErr w:type="spellStart"/>
+      <w:r>
+        <w:t>là</w:t>
+      </w:r>
+      <w:proofErr w:type="spellEnd"/>
+      <w:r>
+        <w:t xml:space="preserve"> ma </w:t>
+      </w:r>
+      <w:proofErr w:type="spellStart"/>
+      <w:r>
+        <w:t>trận</w:t>
       </w:r>
       <w:proofErr w:type="spellEnd"/>
       <w:r>
@@ -6085,11 +6124,19 @@
         </m:r>
       </m:oMath>
       <w:r>
-        <w:t xml:space="preserve"> là ma tr</w:t>
-      </w:r>
-      <w:proofErr w:type="spellStart"/>
-      <w:r>
-        <w:t>ận</w:t>
+        <w:t xml:space="preserve"> </w:t>
+      </w:r>
+      <w:proofErr w:type="spellStart"/>
+      <w:r>
+        <w:t>là</w:t>
+      </w:r>
+      <w:proofErr w:type="spellEnd"/>
+      <w:r>
+        <w:t xml:space="preserve"> ma </w:t>
+      </w:r>
+      <w:proofErr w:type="spellStart"/>
+      <w:r>
+        <w:t>trận</w:t>
       </w:r>
       <w:proofErr w:type="spellEnd"/>
       <w:r>
@@ -6579,7 +6626,7 @@
               <w:pStyle w:val="Content"/>
               <w:ind w:firstLine="0"/>
             </w:pPr>
-            <w:bookmarkStart w:id="13" w:name="_Ref142670782"/>
+            <w:bookmarkStart w:id="14" w:name="_Ref142670782"/>
             <w:r>
               <w:t>(</w:t>
             </w:r>
@@ -6625,7 +6672,7 @@
             <w:r>
               <w:t>)</w:t>
             </w:r>
-            <w:bookmarkEnd w:id="13"/>
+            <w:bookmarkEnd w:id="14"/>
           </w:p>
         </w:tc>
       </w:tr>
@@ -7832,14 +7879,14 @@
       <w:pPr>
         <w:pStyle w:val="Heading3"/>
       </w:pPr>
-      <w:bookmarkStart w:id="14" w:name="_Toc143981672"/>
+      <w:bookmarkStart w:id="15" w:name="_Toc143981672"/>
       <w:r>
         <w:t>Long Short-term Memory (LSTM</w:t>
       </w:r>
       <w:r>
         <w:t>)</w:t>
       </w:r>
-      <w:bookmarkEnd w:id="14"/>
+      <w:bookmarkEnd w:id="15"/>
     </w:p>
     <w:p>
       <w:pPr>
@@ -8755,7 +8802,7 @@
       <w:pPr>
         <w:pStyle w:val="Heading2"/>
       </w:pPr>
-      <w:bookmarkStart w:id="15" w:name="_Toc143981673"/>
+      <w:bookmarkStart w:id="16" w:name="_Toc143981673"/>
       <w:r>
         <w:t>Mô hình Transfo</w:t>
       </w:r>
@@ -8768,13 +8815,13 @@
       <w:r>
         <w:t>mer</w:t>
       </w:r>
-      <w:bookmarkEnd w:id="15"/>
+      <w:bookmarkEnd w:id="16"/>
     </w:p>
     <w:p>
       <w:pPr>
         <w:pStyle w:val="Heading3"/>
       </w:pPr>
-      <w:bookmarkStart w:id="16" w:name="_Toc143981674"/>
+      <w:bookmarkStart w:id="17" w:name="_Toc143981674"/>
       <w:r>
         <w:t xml:space="preserve">Encoder </w:t>
       </w:r>
@@ -8786,7 +8833,7 @@
       <w:r>
         <w:t xml:space="preserve"> Decoder</w:t>
       </w:r>
-      <w:bookmarkEnd w:id="16"/>
+      <w:bookmarkEnd w:id="17"/>
     </w:p>
     <w:p>
       <w:pPr>
@@ -8895,7 +8942,7 @@
             <w:pPr>
               <w:pStyle w:val="Caption"/>
             </w:pPr>
-            <w:bookmarkStart w:id="17" w:name="_Ref143982484"/>
+            <w:bookmarkStart w:id="18" w:name="_Ref143982484"/>
             <w:r>
               <w:rPr>
                 <w:rFonts w:eastAsiaTheme="minorEastAsia"/>
@@ -8976,7 +9023,7 @@
               </w:rPr>
               <w:t>)</w:t>
             </w:r>
-            <w:bookmarkEnd w:id="17"/>
+            <w:bookmarkEnd w:id="18"/>
           </w:p>
         </w:tc>
       </w:tr>
@@ -8990,11 +9037,11 @@
       <w:pPr>
         <w:pStyle w:val="Heading3"/>
       </w:pPr>
-      <w:bookmarkStart w:id="18" w:name="_Toc143981675"/>
+      <w:bookmarkStart w:id="19" w:name="_Toc143981675"/>
       <w:r>
         <w:t>Attention</w:t>
       </w:r>
-      <w:bookmarkEnd w:id="18"/>
+      <w:bookmarkEnd w:id="19"/>
     </w:p>
     <w:p>
       <w:pPr>
@@ -9072,11 +9119,11 @@
       <w:pPr>
         <w:pStyle w:val="Heading4"/>
       </w:pPr>
-      <w:bookmarkStart w:id="19" w:name="_Toc143981676"/>
+      <w:bookmarkStart w:id="20" w:name="_Toc143981676"/>
       <w:r>
         <w:t>Scaled Dot-Product Attention</w:t>
       </w:r>
-      <w:bookmarkEnd w:id="19"/>
+      <w:bookmarkEnd w:id="20"/>
     </w:p>
     <w:p>
       <w:pPr>
@@ -9129,7 +9176,7 @@
       <w:pPr>
         <w:pStyle w:val="Caption"/>
       </w:pPr>
-      <w:bookmarkStart w:id="20" w:name="_Toc142677545"/>
+      <w:bookmarkStart w:id="21" w:name="_Toc142677545"/>
       <w:proofErr w:type="spellStart"/>
       <w:r>
         <w:t>Hình</w:t>
@@ -9189,7 +9236,7 @@
       <w:r>
         <w:t>Scaled Dot-Product Attention</w:t>
       </w:r>
-      <w:bookmarkEnd w:id="20"/>
+      <w:bookmarkEnd w:id="21"/>
     </w:p>
     <w:p>
       <w:pPr>
@@ -9849,11 +9896,11 @@
       <w:pPr>
         <w:pStyle w:val="Heading4"/>
       </w:pPr>
-      <w:bookmarkStart w:id="21" w:name="_Toc143981677"/>
+      <w:bookmarkStart w:id="22" w:name="_Toc143981677"/>
       <w:r>
         <w:t>Multi-head Attention</w:t>
       </w:r>
-      <w:bookmarkEnd w:id="21"/>
+      <w:bookmarkEnd w:id="22"/>
       <w:r>
         <w:br w:type="page"/>
       </w:r>
@@ -9865,7 +9912,7 @@
           <w:lang w:val="en-US"/>
         </w:rPr>
       </w:pPr>
-      <w:bookmarkStart w:id="22" w:name="_Toc143981678"/>
+      <w:bookmarkStart w:id="23" w:name="_Toc143981678"/>
       <w:r>
         <w:rPr>
           <w:lang w:val="en-US"/>
@@ -9873,7 +9920,7 @@
         <w:lastRenderedPageBreak/>
         <w:t>MÔ HÌNH ĐỀ XUẤT</w:t>
       </w:r>
-      <w:bookmarkEnd w:id="22"/>
+      <w:bookmarkEnd w:id="23"/>
     </w:p>
     <w:p>
       <w:pPr>
@@ -9890,14 +9937,14 @@
           <w:lang w:val="en-US"/>
         </w:rPr>
       </w:pPr>
-      <w:bookmarkStart w:id="23" w:name="_Toc143981679"/>
+      <w:bookmarkStart w:id="24" w:name="_Toc143981679"/>
       <w:r>
         <w:rPr>
           <w:lang w:val="en-US"/>
         </w:rPr>
         <w:t>THỰC NGHIỆM</w:t>
       </w:r>
-      <w:bookmarkEnd w:id="23"/>
+      <w:bookmarkEnd w:id="24"/>
     </w:p>
     <w:p>
       <w:pPr>
@@ -9906,14 +9953,14 @@
           <w:lang w:val="en-US"/>
         </w:rPr>
       </w:pPr>
-      <w:bookmarkStart w:id="24" w:name="_Toc143981680"/>
+      <w:bookmarkStart w:id="25" w:name="_Toc143981680"/>
       <w:r>
         <w:rPr>
           <w:lang w:val="en-US"/>
         </w:rPr>
         <w:t>Dữ liệu thực nghiệm</w:t>
       </w:r>
-      <w:bookmarkEnd w:id="24"/>
+      <w:bookmarkEnd w:id="25"/>
     </w:p>
     <w:p>
       <w:pPr>
@@ -10233,9 +10280,9 @@
       <w:pPr>
         <w:pStyle w:val="Caption"/>
       </w:pPr>
-      <w:bookmarkStart w:id="25" w:name="_Ref142677395"/>
-      <w:bookmarkStart w:id="26" w:name="_Ref142677390"/>
-      <w:bookmarkStart w:id="27" w:name="_Toc142677565"/>
+      <w:bookmarkStart w:id="26" w:name="_Ref142677395"/>
+      <w:bookmarkStart w:id="27" w:name="_Ref142677390"/>
+      <w:bookmarkStart w:id="28" w:name="_Toc142677565"/>
       <w:proofErr w:type="spellStart"/>
       <w:r>
         <w:t>Bảng</w:t>
@@ -10289,7 +10336,7 @@
         </w:rPr>
         <w:fldChar w:fldCharType="end"/>
       </w:r>
-      <w:bookmarkEnd w:id="25"/>
+      <w:bookmarkEnd w:id="26"/>
       <w:r>
         <w:t xml:space="preserve">: </w:t>
       </w:r>
@@ -10349,8 +10396,8 @@
       <w:r>
         <w:t xml:space="preserve"> VLSP 2016</w:t>
       </w:r>
-      <w:bookmarkEnd w:id="26"/>
       <w:bookmarkEnd w:id="27"/>
+      <w:bookmarkEnd w:id="28"/>
     </w:p>
     <w:tbl>
       <w:tblPr>
@@ -11026,14 +11073,14 @@
           <w:lang w:val="en-US"/>
         </w:rPr>
       </w:pPr>
-      <w:bookmarkStart w:id="28" w:name="_Toc143981681"/>
+      <w:bookmarkStart w:id="29" w:name="_Toc143981681"/>
       <w:r>
         <w:rPr>
           <w:lang w:val="en-US"/>
         </w:rPr>
         <w:t>Cài đặt thực nghiệm</w:t>
       </w:r>
-      <w:bookmarkEnd w:id="28"/>
+      <w:bookmarkEnd w:id="29"/>
     </w:p>
     <w:p>
       <w:pPr>
@@ -11061,32 +11108,32 @@
       <w:pPr>
         <w:pStyle w:val="Heading1"/>
       </w:pPr>
-      <w:bookmarkStart w:id="29" w:name="_Toc143981682"/>
+      <w:bookmarkStart w:id="30" w:name="_Toc143981682"/>
       <w:r>
         <w:lastRenderedPageBreak/>
         <w:t>KẾT LUẬN</w:t>
       </w:r>
-      <w:bookmarkEnd w:id="29"/>
+      <w:bookmarkEnd w:id="30"/>
     </w:p>
     <w:p>
       <w:pPr>
         <w:pStyle w:val="Heading2"/>
       </w:pPr>
-      <w:bookmarkStart w:id="30" w:name="_Toc143981683"/>
+      <w:bookmarkStart w:id="31" w:name="_Toc143981683"/>
       <w:r>
         <w:t>Kết luận</w:t>
       </w:r>
-      <w:bookmarkEnd w:id="30"/>
+      <w:bookmarkEnd w:id="31"/>
     </w:p>
     <w:p>
       <w:pPr>
         <w:pStyle w:val="Heading2"/>
       </w:pPr>
-      <w:bookmarkStart w:id="31" w:name="_Toc143981684"/>
+      <w:bookmarkStart w:id="32" w:name="_Toc143981684"/>
       <w:r>
         <w:t>Hướng phát triển</w:t>
       </w:r>
-      <w:bookmarkEnd w:id="31"/>
+      <w:bookmarkEnd w:id="32"/>
     </w:p>
     <w:p>
       <w:pPr>
@@ -11111,7 +11158,7 @@
       <w:r>
         <w:br w:type="page"/>
       </w:r>
-      <w:bookmarkStart w:id="32" w:name="_Toc143981685"/>
+      <w:bookmarkStart w:id="33" w:name="_Toc143981685"/>
       <w:r>
         <w:rPr>
           <w:lang w:val="en-US"/>
@@ -11119,7 +11166,7 @@
         <w:lastRenderedPageBreak/>
         <w:t>REFERENCES</w:t>
       </w:r>
-      <w:bookmarkEnd w:id="32"/>
+      <w:bookmarkEnd w:id="33"/>
     </w:p>
     <w:p>
       <w:pPr>
@@ -11159,15 +11206,7 @@
         <w:fldChar w:fldCharType="separate"/>
       </w:r>
       <w:r>
-        <w:t xml:space="preserve">Hochreiter, S., &amp; </w:t>
-      </w:r>
-      <w:proofErr w:type="spellStart"/>
-      <w:r>
-        <w:t>Schmidhuber</w:t>
-      </w:r>
-      <w:proofErr w:type="spellEnd"/>
-      <w:r>
-        <w:t>, J. (1997). Long Short-term Memory. Neural Computation, 9, 1735–1780. https://doi.org/10.1162/neco.1997.9.8.1735</w:t>
+        <w:t>Hochreiter, S., &amp; Schmidhuber, J. (1997). Long Short-term Memory. Neural Computation, 9, 1735–1780. https://doi.org/10.1162/neco.1997.9.8.1735</w:t>
       </w:r>
     </w:p>
     <w:p>
@@ -11175,39 +11214,7 @@
         <w:pStyle w:val="Content"/>
       </w:pPr>
       <w:r>
-        <w:t xml:space="preserve">Vaswani, A., </w:t>
-      </w:r>
-      <w:proofErr w:type="spellStart"/>
-      <w:r>
-        <w:t>Shazeer</w:t>
-      </w:r>
-      <w:proofErr w:type="spellEnd"/>
-      <w:r>
-        <w:t xml:space="preserve">, N., Parmar, N., </w:t>
-      </w:r>
-      <w:proofErr w:type="spellStart"/>
-      <w:r>
-        <w:t>Uszkoreit</w:t>
-      </w:r>
-      <w:proofErr w:type="spellEnd"/>
-      <w:r>
-        <w:t xml:space="preserve">, J., Jones, L., Gomez, A. N., Kaiser, L., &amp; </w:t>
-      </w:r>
-      <w:proofErr w:type="spellStart"/>
-      <w:r>
-        <w:t>Polosukhin</w:t>
-      </w:r>
-      <w:proofErr w:type="spellEnd"/>
-      <w:r>
-        <w:t xml:space="preserve">, I. (2023). Attention Is All You Need (arXiv:1706.03762). </w:t>
-      </w:r>
-      <w:proofErr w:type="spellStart"/>
-      <w:r>
-        <w:t>arXiv</w:t>
-      </w:r>
-      <w:proofErr w:type="spellEnd"/>
-      <w:r>
-        <w:t>. https://doi.org/10.48550/arXiv.1706.03762</w:t>
+        <w:t>Vaswani, A., Shazeer, N., Parmar, N., Uszkoreit, J., Jones, L., Gomez, A. N., Kaiser, L., &amp; Polosukhin, I. (2023). Attention Is All You Need (arXiv:1706.03762). arXiv. https://doi.org/10.48550/arXiv.1706.03762</w:t>
       </w:r>
     </w:p>
     <w:p>
@@ -11232,7 +11239,7 @@
 
 <file path=word/comments.xml><?xml version="1.0" encoding="utf-8"?>
 <w:comments xmlns:wpc="http://schemas.microsoft.com/office/word/2010/wordprocessingCanvas" xmlns:cx="http://schemas.microsoft.com/office/drawing/2014/chartex" xmlns:cx1="http://schemas.microsoft.com/office/drawing/2015/9/8/chartex" xmlns:cx2="http://schemas.microsoft.com/office/drawing/2015/10/21/chartex" xmlns:cx3="http://schemas.microsoft.com/office/drawing/2016/5/9/chartex" xmlns:cx4="http://schemas.microsoft.com/office/drawing/2016/5/10/chartex" xmlns:cx5="http://schemas.microsoft.com/office/drawing/2016/5/11/chartex" xmlns:cx6="http://schemas.microsoft.com/office/drawing/2016/5/12/chartex" xmlns:cx7="http://schemas.microsoft.com/office/drawing/2016/5/13/chartex" xmlns:cx8="http://schemas.microsoft.com/office/drawing/2016/5/14/chartex" xmlns:mc="http://schemas.openxmlformats.org/markup-compatibility/2006" xmlns:aink="http://schemas.microsoft.com/office/drawing/2016/ink" xmlns:am3d="http://schemas.microsoft.com/office/drawing/2017/model3d" xmlns:o="urn:schemas-microsoft-com:office:office" xmlns:oel="http://schemas.microsoft.com/office/2019/extlst" xmlns:r="http://schemas.openxmlformats.org/officeDocument/2006/relationships" xmlns:m="http://schemas.openxmlformats.org/officeDocument/2006/math" xmlns:v="urn:schemas-microsoft-com:vml" xmlns:wp14="http://schemas.microsoft.com/office/word/2010/wordprocessingDrawing" xmlns:wp="http://schemas.openxmlformats.org/drawingml/2006/wordprocessingDrawing" xmlns:w10="urn:schemas-microsoft-com:office:word" xmlns:w="http://schemas.openxmlformats.org/wordprocessingml/2006/main" xmlns:w14="http://schemas.microsoft.com/office/word/2010/wordml" xmlns:w15="http://schemas.microsoft.com/office/word/2012/wordml" xmlns:w16cex="http://schemas.microsoft.com/office/word/2018/wordml/cex" xmlns:w16cid="http://schemas.microsoft.com/office/word/2016/wordml/cid" xmlns:w16="http://schemas.microsoft.com/office/word/2018/wordml" xmlns:w16sdtdh="http://schemas.microsoft.com/office/word/2020/wordml/sdtdatahash" xmlns:w16se="http://schemas.microsoft.com/office/word/2015/wordml/symex" xmlns:wpg="http://schemas.microsoft.com/office/word/2010/wordprocessingGroup" xmlns:wpi="http://schemas.microsoft.com/office/word/2010/wordprocessingInk" xmlns:wne="http://schemas.microsoft.com/office/word/2006/wordml" xmlns:wps="http://schemas.microsoft.com/office/word/2010/wordprocessingShape" mc:Ignorable="w14 w15 w16se w16cid w16 w16cex w16sdtdh wp14">
-  <w:comment w:id="1" w:author="Huu Nhan Tran" w:date="2023-08-26T22:21:00Z" w:initials="HT">
+  <w:comment w:id="1" w:author="Huu Nhan Tran" w:date="2023-10-25T14:22:00Z" w:initials="HT">
     <w:p>
       <w:pPr>
         <w:pStyle w:val="CommentText"/>
@@ -11244,7 +11251,7 @@
         <w:annotationRef/>
       </w:r>
       <w:r>
-        <w:t>MIDTERM/ FINAL</w:t>
+        <w:t>Name of the report</w:t>
       </w:r>
     </w:p>
   </w:comment>
@@ -11260,11 +11267,27 @@
         <w:annotationRef/>
       </w:r>
       <w:r>
+        <w:t>MIDTERM/ FINAL</w:t>
+      </w:r>
+    </w:p>
+  </w:comment>
+  <w:comment w:id="3" w:author="Huu Nhan Tran" w:date="2023-08-26T22:21:00Z" w:initials="HT">
+    <w:p>
+      <w:pPr>
+        <w:pStyle w:val="CommentText"/>
+      </w:pPr>
+      <w:r>
+        <w:rPr>
+          <w:rStyle w:val="CommentReference"/>
+        </w:rPr>
+        <w:annotationRef/>
+      </w:r>
+      <w:r>
         <w:t>COURSE NAME</w:t>
       </w:r>
     </w:p>
   </w:comment>
-  <w:comment w:id="3" w:author="Huu Nhan Tran" w:date="2023-08-26T22:22:00Z" w:initials="HT">
+  <w:comment w:id="4" w:author="Huu Nhan Tran" w:date="2023-08-26T22:22:00Z" w:initials="HT">
     <w:p>
       <w:pPr>
         <w:pStyle w:val="CommentText"/>
@@ -11285,6 +11308,7 @@
 
 <file path=word/commentsExtended.xml><?xml version="1.0" encoding="utf-8"?>
 <w15:commentsEx xmlns:wpc="http://schemas.microsoft.com/office/word/2010/wordprocessingCanvas" xmlns:cx="http://schemas.microsoft.com/office/drawing/2014/chartex" xmlns:cx1="http://schemas.microsoft.com/office/drawing/2015/9/8/chartex" xmlns:cx2="http://schemas.microsoft.com/office/drawing/2015/10/21/chartex" xmlns:cx3="http://schemas.microsoft.com/office/drawing/2016/5/9/chartex" xmlns:cx4="http://schemas.microsoft.com/office/drawing/2016/5/10/chartex" xmlns:cx5="http://schemas.microsoft.com/office/drawing/2016/5/11/chartex" xmlns:cx6="http://schemas.microsoft.com/office/drawing/2016/5/12/chartex" xmlns:cx7="http://schemas.microsoft.com/office/drawing/2016/5/13/chartex" xmlns:cx8="http://schemas.microsoft.com/office/drawing/2016/5/14/chartex" xmlns:mc="http://schemas.openxmlformats.org/markup-compatibility/2006" xmlns:aink="http://schemas.microsoft.com/office/drawing/2016/ink" xmlns:am3d="http://schemas.microsoft.com/office/drawing/2017/model3d" xmlns:o="urn:schemas-microsoft-com:office:office" xmlns:oel="http://schemas.microsoft.com/office/2019/extlst" xmlns:r="http://schemas.openxmlformats.org/officeDocument/2006/relationships" xmlns:m="http://schemas.openxmlformats.org/officeDocument/2006/math" xmlns:v="urn:schemas-microsoft-com:vml" xmlns:wp14="http://schemas.microsoft.com/office/word/2010/wordprocessingDrawing" xmlns:wp="http://schemas.openxmlformats.org/drawingml/2006/wordprocessingDrawing" xmlns:w10="urn:schemas-microsoft-com:office:word" xmlns:w="http://schemas.openxmlformats.org/wordprocessingml/2006/main" xmlns:w14="http://schemas.microsoft.com/office/word/2010/wordml" xmlns:w15="http://schemas.microsoft.com/office/word/2012/wordml" xmlns:w16cex="http://schemas.microsoft.com/office/word/2018/wordml/cex" xmlns:w16cid="http://schemas.microsoft.com/office/word/2016/wordml/cid" xmlns:w16="http://schemas.microsoft.com/office/word/2018/wordml" xmlns:w16sdtdh="http://schemas.microsoft.com/office/word/2020/wordml/sdtdatahash" xmlns:w16se="http://schemas.microsoft.com/office/word/2015/wordml/symex" xmlns:wpg="http://schemas.microsoft.com/office/word/2010/wordprocessingGroup" xmlns:wpi="http://schemas.microsoft.com/office/word/2010/wordprocessingInk" xmlns:wne="http://schemas.microsoft.com/office/word/2006/wordml" xmlns:wps="http://schemas.microsoft.com/office/word/2010/wordprocessingShape" mc:Ignorable="w14 w15 w16se w16cid w16 w16cex w16sdtdh wp14">
+  <w15:commentEx w15:paraId="7CBBBCD0" w15:done="0"/>
   <w15:commentEx w15:paraId="43138F96" w15:done="0"/>
   <w15:commentEx w15:paraId="54AECE01" w15:paraIdParent="43138F96" w15:done="0"/>
   <w15:commentEx w15:paraId="4ABFC395" w15:done="0"/>
@@ -11293,6 +11317,7 @@
 
 <file path=word/commentsExtensible.xml><?xml version="1.0" encoding="utf-8"?>
 <w16cex:commentsExtensible xmlns:wpc="http://schemas.microsoft.com/office/word/2010/wordprocessingCanvas" xmlns:cx="http://schemas.microsoft.com/office/drawing/2014/chartex" xmlns:cx1="http://schemas.microsoft.com/office/drawing/2015/9/8/chartex" xmlns:cx2="http://schemas.microsoft.com/office/drawing/2015/10/21/chartex" xmlns:cx3="http://schemas.microsoft.com/office/drawing/2016/5/9/chartex" xmlns:cx4="http://schemas.microsoft.com/office/drawing/2016/5/10/chartex" xmlns:cx5="http://schemas.microsoft.com/office/drawing/2016/5/11/chartex" xmlns:cx6="http://schemas.microsoft.com/office/drawing/2016/5/12/chartex" xmlns:cx7="http://schemas.microsoft.com/office/drawing/2016/5/13/chartex" xmlns:cx8="http://schemas.microsoft.com/office/drawing/2016/5/14/chartex" xmlns:cr="http://schemas.microsoft.com/office/comments/2020/reactions" xmlns:mc="http://schemas.openxmlformats.org/markup-compatibility/2006" xmlns:aink="http://schemas.microsoft.com/office/drawing/2016/ink" xmlns:am3d="http://schemas.microsoft.com/office/drawing/2017/model3d" xmlns:o="urn:schemas-microsoft-com:office:office" xmlns:oel="http://schemas.microsoft.com/office/2019/extlst" xmlns:r="http://schemas.openxmlformats.org/officeDocument/2006/relationships" xmlns:m="http://schemas.openxmlformats.org/officeDocument/2006/math" xmlns:v="urn:schemas-microsoft-com:vml" xmlns:wp14="http://schemas.microsoft.com/office/word/2010/wordprocessingDrawing" xmlns:wp="http://schemas.openxmlformats.org/drawingml/2006/wordprocessingDrawing" xmlns:w10="urn:schemas-microsoft-com:office:word" xmlns:w="http://schemas.openxmlformats.org/wordprocessingml/2006/main" xmlns:w14="http://schemas.microsoft.com/office/word/2010/wordml" xmlns:w15="http://schemas.microsoft.com/office/word/2012/wordml" xmlns:w16cex="http://schemas.microsoft.com/office/word/2018/wordml/cex" xmlns:w16cid="http://schemas.microsoft.com/office/word/2016/wordml/cid" xmlns:w16="http://schemas.microsoft.com/office/word/2018/wordml" xmlns:w16sdtdh="http://schemas.microsoft.com/office/word/2020/wordml/sdtdatahash" xmlns:w16se="http://schemas.microsoft.com/office/word/2015/wordml/symex" xmlns:wpg="http://schemas.microsoft.com/office/word/2010/wordprocessingGroup" xmlns:wpi="http://schemas.microsoft.com/office/word/2010/wordprocessingInk" xmlns:wne="http://schemas.microsoft.com/office/word/2006/wordml" xmlns:wps="http://schemas.microsoft.com/office/word/2010/wordprocessingShape" mc:Ignorable="w14 w15 w16se w16cid w16 w16cex w16sdtdh cr wp14">
+  <w16cex:commentExtensible w16cex:durableId="47B16FF8" w16cex:dateUtc="2023-10-25T07:22:00Z"/>
   <w16cex:commentExtensible w16cex:durableId="2894F961" w16cex:dateUtc="2023-08-26T15:21:00Z"/>
   <w16cex:commentExtensible w16cex:durableId="2894F971" w16cex:dateUtc="2023-08-26T15:21:00Z"/>
   <w16cex:commentExtensible w16cex:durableId="2894F994" w16cex:dateUtc="2023-08-26T15:22:00Z"/>
@@ -11301,6 +11326,7 @@
 
 <file path=word/commentsIds.xml><?xml version="1.0" encoding="utf-8"?>
 <w16cid:commentsIds xmlns:wpc="http://schemas.microsoft.com/office/word/2010/wordprocessingCanvas" xmlns:cx="http://schemas.microsoft.com/office/drawing/2014/chartex" xmlns:cx1="http://schemas.microsoft.com/office/drawing/2015/9/8/chartex" xmlns:cx2="http://schemas.microsoft.com/office/drawing/2015/10/21/chartex" xmlns:cx3="http://schemas.microsoft.com/office/drawing/2016/5/9/chartex" xmlns:cx4="http://schemas.microsoft.com/office/drawing/2016/5/10/chartex" xmlns:cx5="http://schemas.microsoft.com/office/drawing/2016/5/11/chartex" xmlns:cx6="http://schemas.microsoft.com/office/drawing/2016/5/12/chartex" xmlns:cx7="http://schemas.microsoft.com/office/drawing/2016/5/13/chartex" xmlns:cx8="http://schemas.microsoft.com/office/drawing/2016/5/14/chartex" xmlns:mc="http://schemas.openxmlformats.org/markup-compatibility/2006" xmlns:aink="http://schemas.microsoft.com/office/drawing/2016/ink" xmlns:am3d="http://schemas.microsoft.com/office/drawing/2017/model3d" xmlns:o="urn:schemas-microsoft-com:office:office" xmlns:oel="http://schemas.microsoft.com/office/2019/extlst" xmlns:r="http://schemas.openxmlformats.org/officeDocument/2006/relationships" xmlns:m="http://schemas.openxmlformats.org/officeDocument/2006/math" xmlns:v="urn:schemas-microsoft-com:vml" xmlns:wp14="http://schemas.microsoft.com/office/word/2010/wordprocessingDrawing" xmlns:wp="http://schemas.openxmlformats.org/drawingml/2006/wordprocessingDrawing" xmlns:w10="urn:schemas-microsoft-com:office:word" xmlns:w="http://schemas.openxmlformats.org/wordprocessingml/2006/main" xmlns:w14="http://schemas.microsoft.com/office/word/2010/wordml" xmlns:w15="http://schemas.microsoft.com/office/word/2012/wordml" xmlns:w16cex="http://schemas.microsoft.com/office/word/2018/wordml/cex" xmlns:w16cid="http://schemas.microsoft.com/office/word/2016/wordml/cid" xmlns:w16="http://schemas.microsoft.com/office/word/2018/wordml" xmlns:w16sdtdh="http://schemas.microsoft.com/office/word/2020/wordml/sdtdatahash" xmlns:w16se="http://schemas.microsoft.com/office/word/2015/wordml/symex" xmlns:wpg="http://schemas.microsoft.com/office/word/2010/wordprocessingGroup" xmlns:wpi="http://schemas.microsoft.com/office/word/2010/wordprocessingInk" xmlns:wne="http://schemas.microsoft.com/office/word/2006/wordml" xmlns:wps="http://schemas.microsoft.com/office/word/2010/wordprocessingShape" mc:Ignorable="w14 w15 w16se w16cid w16 w16cex w16sdtdh wp14">
+  <w16cid:commentId w16cid:paraId="7CBBBCD0" w16cid:durableId="47B16FF8"/>
   <w16cid:commentId w16cid:paraId="43138F96" w16cid:durableId="2894F961"/>
   <w16cid:commentId w16cid:paraId="54AECE01" w16cid:durableId="2894F971"/>
   <w16cid:commentId w16cid:paraId="4ABFC395" w16cid:durableId="2894F994"/>

</xml_diff>